<commit_message>
doc and pdf updates before submit
</commit_message>
<xml_diff>
--- a/research_review.docx
+++ b/research_review.docx
@@ -32,7 +32,7 @@
           <w:sz w:val="40"/>
           <w:szCs w:val="40"/>
         </w:rPr>
-        <w:t>Isolation - Heuristic analysis</w:t>
+        <w:t>Research review</w:t>
       </w:r>
     </w:p>
     <w:p>
@@ -78,7 +78,6 @@
         <w:t xml:space="preserve"> as a part Game-playing Agent project submission.</w:t>
       </w:r>
     </w:p>
-    <w:p/>
     <w:p>
       <w:pPr>
         <w:pStyle w:val="Heading1"/>
@@ -89,10 +88,15 @@
     </w:p>
     <w:p>
       <w:r>
-        <w:t>As a part of the project I was implementing an agent playing isolation game.  Isolation is simple game compared to Go which has been view as the most challenging game for Artificial Intelligence given its huge search space and complexity in board and moves evaluation.</w:t>
-      </w:r>
-    </w:p>
-    <w:p/>
+        <w:t>As a part of the project I was implementing an agent playing isolation game.  Isolation is simple game compared to Go which has been view</w:t>
+      </w:r>
+      <w:r>
+        <w:t>ed</w:t>
+      </w:r>
+      <w:r>
+        <w:t xml:space="preserve"> as the most challenging game for Artificial Intelligence given its huge search space and complexity in board and moves evaluation.</w:t>
+      </w:r>
+    </w:p>
     <w:p>
       <w:pPr>
         <w:pStyle w:val="Heading1"/>
@@ -103,20 +107,435 @@
     </w:p>
     <w:p>
       <w:r>
-        <w:t>Goal of the research was to achieve professional human level performance in the full-sized game of Go.</w:t>
-      </w:r>
-    </w:p>
-    <w:p/>
-    <w:p>
-      <w:r>
-        <w:t xml:space="preserve">Go is game of perfect information. Generally these </w:t>
-      </w:r>
-      <w:r>
-        <w:t xml:space="preserve"> </w:t>
+        <w:t>Goal of the research was to achieve professional human le</w:t>
       </w:r>
       <w:bookmarkStart w:id="0" w:name="_GoBack"/>
       <w:bookmarkEnd w:id="0"/>
-    </w:p>
+      <w:r>
+        <w:t>vel performance in the full-sized game of Go.</w:t>
+      </w:r>
+    </w:p>
+    <w:p>
+      <w:r>
+        <w:t xml:space="preserve">Go is game of perfect information. </w:t>
+      </w:r>
+      <w:r>
+        <w:t>Generally,</w:t>
+      </w:r>
+      <w:r>
+        <w:t xml:space="preserve"> these </w:t>
+      </w:r>
+      <w:r>
+        <w:t xml:space="preserve">games may </w:t>
+      </w:r>
+      <w:r>
+        <w:t>be solved</w:t>
+      </w:r>
+      <w:r>
+        <w:t xml:space="preserve"> </w:t>
+      </w:r>
+      <w:r>
+        <w:t xml:space="preserve">by recursively computing the optimal value function </w:t>
+      </w:r>
+      <w:r>
+        <w:t xml:space="preserve">by e.g. minimax or alpha-beta pruning but this is infeasible for Go where branching factor </w:t>
+      </w:r>
+      <w:r>
+        <w:t xml:space="preserve">b ≈ </w:t>
+      </w:r>
+      <w:r>
+        <w:t>250</w:t>
+      </w:r>
+      <w:r>
+        <w:t xml:space="preserve"> and game length </w:t>
+      </w:r>
+      <w:r>
+        <w:t xml:space="preserve">d ≈ </w:t>
+      </w:r>
+      <w:r>
+        <w:t>150</w:t>
+      </w:r>
+      <w:r>
+        <w:t>.</w:t>
+      </w:r>
+    </w:p>
+    <w:p>
+      <w:pPr>
+        <w:pStyle w:val="Heading1"/>
+      </w:pPr>
+      <w:r>
+        <w:t>Techniques</w:t>
+      </w:r>
+    </w:p>
+    <w:p>
+      <w:r>
+        <w:t>To achieve the goal researches used following techniques and approaches.</w:t>
+      </w:r>
+    </w:p>
+    <w:p>
+      <w:r>
+        <w:rPr>
+          <w:b/>
+        </w:rPr>
+        <w:t>AplhaGo</w:t>
+      </w:r>
+      <w:r>
+        <w:t xml:space="preserve"> is combination of </w:t>
+      </w:r>
+      <w:r>
+        <w:rPr>
+          <w:b/>
+        </w:rPr>
+        <w:t>policy</w:t>
+      </w:r>
+      <w:r>
+        <w:t xml:space="preserve"> and </w:t>
+      </w:r>
+      <w:r>
+        <w:rPr>
+          <w:b/>
+        </w:rPr>
+        <w:t xml:space="preserve">value networks </w:t>
+      </w:r>
+      <w:r>
+        <w:t>with</w:t>
+      </w:r>
+      <w:r>
+        <w:rPr>
+          <w:b/>
+        </w:rPr>
+        <w:t xml:space="preserve"> </w:t>
+      </w:r>
+      <w:r>
+        <w:rPr>
+          <w:b/>
+        </w:rPr>
+        <w:t>Monte Carlo Tree Search (</w:t>
+      </w:r>
+      <w:r>
+        <w:rPr>
+          <w:b/>
+        </w:rPr>
+        <w:t>MCTS</w:t>
+      </w:r>
+      <w:r>
+        <w:rPr>
+          <w:b/>
+        </w:rPr>
+        <w:t>)</w:t>
+      </w:r>
+      <w:r>
+        <w:rPr>
+          <w:b/>
+        </w:rPr>
+        <w:t>.</w:t>
+      </w:r>
+      <w:r>
+        <w:rPr>
+          <w:b/>
+        </w:rPr>
+        <w:t xml:space="preserve"> </w:t>
+      </w:r>
+      <w:r>
+        <w:t>Value networks are used to evaluate board position and policy networks to select moves.</w:t>
+      </w:r>
+    </w:p>
+    <w:p>
+      <w:r>
+        <w:rPr>
+          <w:b/>
+        </w:rPr>
+        <w:t>Monte Carlo rollouts</w:t>
+      </w:r>
+      <w:r>
+        <w:t xml:space="preserve"> are used to estimate the value in search tree. </w:t>
+      </w:r>
+    </w:p>
+    <w:p>
+      <w:r>
+        <w:rPr>
+          <w:b/>
+        </w:rPr>
+        <w:t>Deep convolutional networks</w:t>
+      </w:r>
+      <w:r>
+        <w:t xml:space="preserve"> are used to process board position as image and construct the representation of the position. N</w:t>
+      </w:r>
+      <w:r>
+        <w:t>eural networks reduce</w:t>
+      </w:r>
+      <w:r>
+        <w:t xml:space="preserve"> </w:t>
+      </w:r>
+      <w:r>
+        <w:t>the effective depth and breadth of the search tree</w:t>
+      </w:r>
+      <w:r>
+        <w:t>. P</w:t>
+      </w:r>
+      <w:r>
+        <w:t>ositions</w:t>
+      </w:r>
+      <w:r>
+        <w:t xml:space="preserve"> are evaluated using </w:t>
+      </w:r>
+      <w:r>
+        <w:t xml:space="preserve">a </w:t>
+      </w:r>
+      <w:r>
+        <w:t>value network</w:t>
+      </w:r>
+      <w:r>
+        <w:t xml:space="preserve"> </w:t>
+      </w:r>
+      <w:r>
+        <w:t>and actions using a policy network.</w:t>
+      </w:r>
+    </w:p>
+    <w:p>
+      <w:r>
+        <w:t>Neural network is trained in several machine learning stages.</w:t>
+      </w:r>
+    </w:p>
+    <w:p>
+      <w:r>
+        <w:rPr>
+          <w:b/>
+        </w:rPr>
+        <w:t>Supervised learning (SL)</w:t>
+      </w:r>
+      <w:r>
+        <w:t xml:space="preserve"> policy network from expert human moves.</w:t>
+      </w:r>
+      <w:r>
+        <w:t xml:space="preserve"> Input is simple representation of board state. The network has 13 layers and was trained from 30 million positions from KGS Go Server.</w:t>
+      </w:r>
+      <w:r>
+        <w:t xml:space="preserve">   Board representation, as input, passes through convolutional layers. Output is probability distribution over legal moves over the board map.</w:t>
+      </w:r>
+    </w:p>
+    <w:p>
+      <w:r>
+        <w:rPr>
+          <w:b/>
+        </w:rPr>
+        <w:lastRenderedPageBreak/>
+        <w:t>Reinforcement learning (RL)</w:t>
+      </w:r>
+      <w:r>
+        <w:t xml:space="preserve"> policy network to improve SL by self-play games</w:t>
+      </w:r>
+      <w:r>
+        <w:t xml:space="preserve"> </w:t>
+      </w:r>
+      <w:r>
+        <w:t>between current policy network and randomly selected previous network iteration.</w:t>
+      </w:r>
+      <w:r>
+        <w:t xml:space="preserve"> </w:t>
+      </w:r>
+      <w:r>
+        <w:t>Focu</w:t>
+      </w:r>
+      <w:r>
+        <w:t xml:space="preserve">s is </w:t>
+      </w:r>
+      <w:r>
+        <w:t>on winning games rather than prediction accuracy.</w:t>
+      </w:r>
+      <w:r>
+        <w:t xml:space="preserve"> RL network has the same structure as SL network.  </w:t>
+      </w:r>
+    </w:p>
+    <w:p>
+      <w:pPr>
+        <w:rPr>
+          <w:b/>
+        </w:rPr>
+      </w:pPr>
+      <w:r>
+        <w:rPr>
+          <w:b/>
+        </w:rPr>
+        <w:t>Value network to predict winner.</w:t>
+      </w:r>
+    </w:p>
+    <w:p>
+      <w:r>
+        <w:t xml:space="preserve">Position </w:t>
+      </w:r>
+      <w:r>
+        <w:rPr>
+          <w:i/>
+        </w:rPr>
+        <w:t>s</w:t>
+      </w:r>
+      <w:r>
+        <w:t xml:space="preserve"> is evaluated for both players. This is rather estimated strongest value for RL policy than optimal value under perfect play.</w:t>
+      </w:r>
+    </w:p>
+    <w:p>
+      <w:pPr>
+        <w:rPr>
+          <w:b/>
+        </w:rPr>
+      </w:pPr>
+      <w:r>
+        <w:rPr>
+          <w:b/>
+        </w:rPr>
+        <w:t>Searching with policy and value networks</w:t>
+      </w:r>
+    </w:p>
+    <w:p>
+      <w:r>
+        <w:t xml:space="preserve">AlphaGo combines the policy and value networks in a MCTS algorithm. Goal is to select action by lookahead search. </w:t>
+      </w:r>
+      <w:r>
+        <w:t>AlphaGo used asynchronous multi-threaded search that executes simulation on CPUs and in parallel computes policy and value networks on GPUs.</w:t>
+      </w:r>
+      <w:r>
+        <w:t xml:space="preserve"> </w:t>
+      </w:r>
+      <w:r>
+        <w:t>The final version of AlphaGo used 40 search threads, 48 CPUs, and</w:t>
+      </w:r>
+      <w:r>
+        <w:t xml:space="preserve"> </w:t>
+      </w:r>
+      <w:r>
+        <w:t>8 GPUs.</w:t>
+      </w:r>
+    </w:p>
+    <w:p/>
+    <w:p>
+      <w:pPr>
+        <w:pStyle w:val="Heading1"/>
+      </w:pPr>
+      <w:r>
+        <w:t>Result</w:t>
+      </w:r>
+    </w:p>
+    <w:p>
+      <w:r>
+        <w:t xml:space="preserve">AplhaGo is </w:t>
+      </w:r>
+      <w:r>
+        <w:t>program playing</w:t>
+      </w:r>
+      <w:r>
+        <w:t xml:space="preserve"> Go game using deep neural networks and tree search.</w:t>
+      </w:r>
+    </w:p>
+    <w:p>
+      <w:r>
+        <w:t xml:space="preserve">To evaluate AplhaGo the researches ran an internal tournament among its variants </w:t>
+      </w:r>
+      <w:r>
+        <w:t xml:space="preserve">and other Go programs. Commercial </w:t>
+      </w:r>
+      <w:r>
+        <w:t>ones -</w:t>
+      </w:r>
+      <w:r>
+        <w:t xml:space="preserve"> </w:t>
+      </w:r>
+      <w:r>
+        <w:t>Crazy Stone</w:t>
+      </w:r>
+      <w:r>
+        <w:t xml:space="preserve">, Zen and open </w:t>
+      </w:r>
+      <w:r>
+        <w:t>source -</w:t>
+      </w:r>
+      <w:r>
+        <w:t xml:space="preserve"> </w:t>
+      </w:r>
+      <w:proofErr w:type="spellStart"/>
+      <w:r>
+        <w:t>Pachi</w:t>
+      </w:r>
+      <w:proofErr w:type="spellEnd"/>
+      <w:r>
+        <w:t xml:space="preserve"> and Fuego.</w:t>
+      </w:r>
+      <w:r>
+        <w:t xml:space="preserve"> All of them are based </w:t>
+      </w:r>
+      <w:r>
+        <w:t>high-performance MCTS algorithms.</w:t>
+      </w:r>
+      <w:r>
+        <w:t xml:space="preserve"> The results of the tournament showed that AlphaGo ran in single machine is much stronger than the other programs </w:t>
+      </w:r>
+      <w:r>
+        <w:t>winning 494 out of 495 games (99.8%)</w:t>
+      </w:r>
+      <w:r>
+        <w:t>.</w:t>
+      </w:r>
+      <w:r>
+        <w:t xml:space="preserve"> </w:t>
+      </w:r>
+    </w:p>
+    <w:p>
+      <w:r>
+        <w:t>Distributed version of AlphaGo w</w:t>
+      </w:r>
+      <w:r>
+        <w:t>o</w:t>
+      </w:r>
+      <w:r>
+        <w:t xml:space="preserve">n 5 – 0 against Fan Hui, professional player and European champion. </w:t>
+      </w:r>
+      <w:r>
+        <w:t xml:space="preserve">That means </w:t>
+      </w:r>
+      <w:r>
+        <w:t xml:space="preserve">AlphaGo </w:t>
+      </w:r>
+      <w:r>
+        <w:t>can</w:t>
+      </w:r>
+      <w:r>
+        <w:t xml:space="preserve"> play on level of strongest human player</w:t>
+      </w:r>
+      <w:r>
+        <w:t>s</w:t>
+      </w:r>
+      <w:r>
+        <w:t xml:space="preserve"> and </w:t>
+      </w:r>
+      <w:r>
+        <w:t xml:space="preserve">has achieved one of </w:t>
+      </w:r>
+      <w:r>
+        <w:t xml:space="preserve">the </w:t>
+      </w:r>
+      <w:r>
+        <w:rPr>
+          <w:b/>
+        </w:rPr>
+        <w:t>“</w:t>
+      </w:r>
+      <w:r>
+        <w:rPr>
+          <w:b/>
+        </w:rPr>
+        <w:t>grand challenges”</w:t>
+      </w:r>
+      <w:r>
+        <w:t xml:space="preserve"> of artificial intelligence that were seen a decade away.</w:t>
+      </w:r>
+    </w:p>
+    <w:p/>
+    <w:p/>
+    <w:p/>
+    <w:p/>
+    <w:p/>
+    <w:p/>
+    <w:p/>
     <w:sectPr>
       <w:pgSz w:w="12240" w:h="15840"/>
       <w:pgMar w:top="1440" w:right="1440" w:bottom="1440" w:left="1440" w:header="720" w:footer="720" w:gutter="0"/>
@@ -546,6 +965,28 @@
       <w:szCs w:val="32"/>
     </w:rPr>
   </w:style>
+  <w:style w:type="paragraph" w:styleId="Heading2">
+    <w:name w:val="heading 2"/>
+    <w:basedOn w:val="Normal"/>
+    <w:next w:val="Normal"/>
+    <w:link w:val="Heading2Char"/>
+    <w:uiPriority w:val="9"/>
+    <w:unhideWhenUsed/>
+    <w:qFormat/>
+    <w:rsid w:val="00676A32"/>
+    <w:pPr>
+      <w:keepNext/>
+      <w:keepLines/>
+      <w:spacing w:before="40" w:after="0"/>
+      <w:outlineLvl w:val="1"/>
+    </w:pPr>
+    <w:rPr>
+      <w:rFonts w:asciiTheme="majorHAnsi" w:eastAsiaTheme="majorEastAsia" w:hAnsiTheme="majorHAnsi" w:cstheme="majorBidi"/>
+      <w:color w:val="2F5496" w:themeColor="accent1" w:themeShade="BF"/>
+      <w:sz w:val="26"/>
+      <w:szCs w:val="26"/>
+    </w:rPr>
+  </w:style>
   <w:style w:type="character" w:default="1" w:styleId="DefaultParagraphFont">
     <w:name w:val="Default Paragraph Font"/>
     <w:uiPriority w:val="1"/>
@@ -608,6 +1049,19 @@
     <w:rPr>
       <w:color w:val="2B579A"/>
       <w:shd w:val="clear" w:color="auto" w:fill="E6E6E6"/>
+    </w:rPr>
+  </w:style>
+  <w:style w:type="character" w:customStyle="1" w:styleId="Heading2Char">
+    <w:name w:val="Heading 2 Char"/>
+    <w:basedOn w:val="DefaultParagraphFont"/>
+    <w:link w:val="Heading2"/>
+    <w:uiPriority w:val="9"/>
+    <w:rsid w:val="00676A32"/>
+    <w:rPr>
+      <w:rFonts w:asciiTheme="majorHAnsi" w:eastAsiaTheme="majorEastAsia" w:hAnsiTheme="majorHAnsi" w:cstheme="majorBidi"/>
+      <w:color w:val="2F5496" w:themeColor="accent1" w:themeShade="BF"/>
+      <w:sz w:val="26"/>
+      <w:szCs w:val="26"/>
     </w:rPr>
   </w:style>
 </w:styles>

</xml_diff>